<commit_message>
Add date and if placeholders are not populated put empty string
</commit_message>
<xml_diff>
--- a/app/static/templates/template1.docx
+++ b/app/static/templates/template1.docx
@@ -315,6 +315,16 @@
           <w:szCs w:val="22"/>
         </w:rPr>
       </w:pPr>
+      <w:r>
+        <w:rPr>
+          <w:rFonts w:ascii="Gill Sans Nova" w:hAnsi="Gill Sans Nova"/>
+          <w:color w:val="FFFFFF" w:themeColor="background1"/>
+          <w:sz w:val="22"/>
+          <w:szCs w:val="22"/>
+          <w:highlight w:val="darkBlue"/>
+        </w:rPr>
+        <w:t xml:space="preserve">{{date}} </w:t>
+      </w:r>
       <w:r>
         <w:rPr>
           <w:rFonts w:ascii="Gill Sans Nova" w:hAnsi="Gill Sans Nova"/>

</xml_diff>